<commit_message>
chinh sua file phan tich thiet ke
</commit_message>
<xml_diff>
--- a/Phan Tich thiet ke .docx
+++ b/Phan Tich thiet ke .docx
@@ -95,15 +95,9 @@
       <w:r>
         <w:t xml:space="preserve">Các loại hàng vận chuyển </w:t>
       </w:r>
-    </w:p>
-    <w:p>
-      <w:pPr>
-        <w:pStyle w:val="ListParagraph"/>
-        <w:numPr>
-          <w:ilvl w:val="0"/>
-          <w:numId w:val="2"/>
-        </w:numPr>
-      </w:pPr>
+      <w:r>
+        <w:t>s</w:t>
+      </w:r>
     </w:p>
     <w:p>
       <w:pPr>
@@ -236,8 +230,6 @@
             <w:r>
               <w:t xml:space="preserve">Quản lý chi nhánh </w:t>
             </w:r>
-            <w:bookmarkStart w:id="0" w:name="_GoBack"/>
-            <w:bookmarkEnd w:id="0"/>
           </w:p>
         </w:tc>
       </w:tr>
@@ -396,12 +388,302 @@
         <w:pStyle w:val="ListParagraph"/>
         <w:numPr>
           <w:ilvl w:val="0"/>
+          <w:numId w:val="4"/>
+        </w:numPr>
+      </w:pPr>
+      <w:r>
+        <w:t>Quản lý đơn giá các loại hàng vận chuyển</w:t>
+      </w:r>
+    </w:p>
+    <w:p>
+      <w:pPr>
+        <w:pStyle w:val="ListParagraph"/>
+        <w:ind w:left="1080"/>
+      </w:pPr>
+      <w:r>
+        <w:t xml:space="preserve">Người có quyền quản lý có thể thêm, sửa, xóa các hàng hóa đã được định nghĩa. </w:t>
+      </w:r>
+    </w:p>
+    <w:p>
+      <w:pPr>
+        <w:pStyle w:val="ListParagraph"/>
+        <w:ind w:left="1080"/>
+      </w:pPr>
+      <w:r>
+        <w:t>Hàng hóa có các thông tin như: Tên hàng, giá vận chuyển, loại hàng hóa…</w:t>
+      </w:r>
+    </w:p>
+    <w:p>
+      <w:pPr>
+        <w:pStyle w:val="ListParagraph"/>
+        <w:numPr>
+          <w:ilvl w:val="0"/>
+          <w:numId w:val="4"/>
+        </w:numPr>
+      </w:pPr>
+      <w:r>
+        <w:t>Quản lý nhân viên</w:t>
+      </w:r>
+    </w:p>
+    <w:p>
+      <w:pPr>
+        <w:pStyle w:val="ListParagraph"/>
+        <w:ind w:left="1080"/>
+      </w:pPr>
+      <w:r>
+        <w:t>Người quản lý có thể thêm, sửa, xóa thông tin nhân viên.</w:t>
+      </w:r>
+    </w:p>
+    <w:p>
+      <w:pPr>
+        <w:pStyle w:val="ListParagraph"/>
+        <w:ind w:left="1080"/>
+      </w:pPr>
+      <w:r>
+        <w:t>Nhân viên có các thông tin như: Tên nhân viên, mã nhân viên, Ngày sinh, địa chỉ, số điện thoại, chi nhánh làm việc…</w:t>
+      </w:r>
+    </w:p>
+    <w:p>
+      <w:pPr>
+        <w:pStyle w:val="ListParagraph"/>
+        <w:numPr>
+          <w:ilvl w:val="0"/>
+          <w:numId w:val="4"/>
+        </w:numPr>
+      </w:pPr>
+      <w:r>
+        <w:t>Quản lý báo cáo hàng vận đơn</w:t>
+      </w:r>
+    </w:p>
+    <w:p>
+      <w:pPr>
+        <w:pStyle w:val="ListParagraph"/>
+        <w:ind w:left="1080"/>
+      </w:pPr>
+      <w:r>
+        <w:lastRenderedPageBreak/>
+        <w:t>Người quản lý có thể chiết xuất báo cáo số lượng đơn hàng được vận chuyển, các đơn hàng chưa được vận chuyển trong ngày, trong tuần, trong tháng.</w:t>
+      </w:r>
+    </w:p>
+    <w:p>
+      <w:pPr>
+        <w:pStyle w:val="ListParagraph"/>
+        <w:numPr>
+          <w:ilvl w:val="0"/>
+          <w:numId w:val="4"/>
+        </w:numPr>
+      </w:pPr>
+      <w:r>
+        <w:t>Phân quyền truy cập hệ thống</w:t>
+      </w:r>
+    </w:p>
+    <w:p>
+      <w:pPr>
+        <w:pStyle w:val="ListParagraph"/>
+        <w:ind w:left="1080"/>
+      </w:pPr>
+      <w:r>
+        <w:t>Người quản lý phân quyền truy cập hệ thống</w:t>
+      </w:r>
+    </w:p>
+    <w:p>
+      <w:pPr>
+        <w:pStyle w:val="ListParagraph"/>
+        <w:ind w:left="1080"/>
+      </w:pPr>
+      <w:r>
+        <w:t>Có các quyền như sau: Nhân viên quản lý, Nhân viên chuyển phát, nhân viên giao dịch, khách hàng</w:t>
+      </w:r>
+    </w:p>
+    <w:p>
+      <w:pPr>
+        <w:pStyle w:val="ListParagraph"/>
+        <w:numPr>
+          <w:ilvl w:val="0"/>
+          <w:numId w:val="4"/>
+        </w:numPr>
+      </w:pPr>
+      <w:r>
+        <w:t>Quản lý chi nhánh</w:t>
+      </w:r>
+    </w:p>
+    <w:p>
+      <w:pPr>
+        <w:pStyle w:val="ListParagraph"/>
+        <w:ind w:left="1080"/>
+      </w:pPr>
+      <w:r>
+        <w:t>Người quản lý có thể thêm, sửa, xóa chi nhánh.</w:t>
+      </w:r>
+    </w:p>
+    <w:p>
+      <w:pPr>
+        <w:pStyle w:val="ListParagraph"/>
+        <w:ind w:left="1080"/>
+      </w:pPr>
+      <w:r>
+        <w:t xml:space="preserve">Chi nhánh là các trụ sở của công ty. </w:t>
+      </w:r>
+    </w:p>
+    <w:p>
+      <w:pPr>
+        <w:pStyle w:val="ListParagraph"/>
+        <w:ind w:left="1080"/>
+      </w:pPr>
+      <w:r>
+        <w:t>Chi nhánh bao gồm các thông tin: Tên chi nhánh, mã chi nhánh, Địa chỉ</w:t>
+      </w:r>
+      <w:r>
+        <w:t xml:space="preserve"> chi nhánh….</w:t>
+      </w:r>
+    </w:p>
+    <w:p>
+      <w:pPr>
+        <w:pStyle w:val="ListParagraph"/>
+        <w:numPr>
+          <w:ilvl w:val="0"/>
+          <w:numId w:val="4"/>
+        </w:numPr>
+      </w:pPr>
+      <w:r>
+        <w:t>Quản lý khách hàng</w:t>
+      </w:r>
+    </w:p>
+    <w:p>
+      <w:pPr>
+        <w:pStyle w:val="ListParagraph"/>
+        <w:ind w:left="1080"/>
+      </w:pPr>
+      <w:r>
+        <w:t xml:space="preserve">Giao dịch viên có thể thêm, sửa, xóa thông tin khác hàng. </w:t>
+      </w:r>
+    </w:p>
+    <w:p>
+      <w:pPr>
+        <w:pStyle w:val="ListParagraph"/>
+        <w:ind w:left="1080"/>
+      </w:pPr>
+      <w:r>
+        <w:t>Nhân viên giao dịch có thể thêm khách hàng hoặc search khách hàng trong khi tạo vận đơn</w:t>
+      </w:r>
+    </w:p>
+    <w:p>
+      <w:pPr>
+        <w:pStyle w:val="ListParagraph"/>
+        <w:numPr>
+          <w:ilvl w:val="0"/>
+          <w:numId w:val="4"/>
+        </w:numPr>
+      </w:pPr>
+      <w:r>
+        <w:t>Quản lý danh sách vận đơn</w:t>
+      </w:r>
+    </w:p>
+    <w:p>
+      <w:pPr>
+        <w:pStyle w:val="ListParagraph"/>
+        <w:ind w:left="1080"/>
+      </w:pPr>
+      <w:r>
+        <w:t>Nhân viên giao dịch có thể thêm, sửa, xóa các vận đơn.</w:t>
+      </w:r>
+    </w:p>
+    <w:p>
+      <w:pPr>
+        <w:pStyle w:val="ListParagraph"/>
+        <w:ind w:left="1080"/>
+      </w:pPr>
+      <w:r>
+        <w:t>Vận đơn gồm các thông tin: Tên người chuyển , đia chỉ người chuyển, danh sách hàng cần chuyển, giá vận chuyển, địa chỉ người nhận, số điện thoại người nhận, số điện thoại người chuyển, …</w:t>
+      </w:r>
+    </w:p>
+    <w:p>
+      <w:pPr>
+        <w:pStyle w:val="ListParagraph"/>
+        <w:numPr>
+          <w:ilvl w:val="0"/>
+          <w:numId w:val="4"/>
+        </w:numPr>
+      </w:pPr>
+      <w:r>
+        <w:t>Xác nhận chuyển đơn hàng</w:t>
+      </w:r>
+    </w:p>
+    <w:p>
+      <w:pPr>
+        <w:pStyle w:val="ListParagraph"/>
+        <w:ind w:left="1080"/>
+      </w:pPr>
+      <w:r>
+        <w:t xml:space="preserve">Shipper có thể nhận vận chuyển các đơn hàng trong chi nhánh cần chuyển. </w:t>
+      </w:r>
+    </w:p>
+    <w:p>
+      <w:pPr>
+        <w:pStyle w:val="ListParagraph"/>
+        <w:numPr>
+          <w:ilvl w:val="0"/>
+          <w:numId w:val="4"/>
+        </w:numPr>
+      </w:pPr>
+      <w:r>
+        <w:t>Xác nhận chuyển hàng thành công</w:t>
+      </w:r>
+    </w:p>
+    <w:p>
+      <w:pPr>
+        <w:pStyle w:val="ListParagraph"/>
+        <w:ind w:left="1080"/>
+      </w:pPr>
+      <w:r>
+        <w:t>Sau khi  chuyển đơn hàng về người nhận thành công. Shipper có thể chuyển trạng thái đơn hàng đã vận chuyển thành công.</w:t>
+      </w:r>
+    </w:p>
+    <w:p>
+      <w:pPr>
+        <w:pStyle w:val="ListParagraph"/>
+        <w:numPr>
+          <w:ilvl w:val="0"/>
+          <w:numId w:val="4"/>
+        </w:numPr>
+      </w:pPr>
+      <w:r>
+        <w:t>Tra cứu thông tin đơn hàng</w:t>
+      </w:r>
+    </w:p>
+    <w:p>
+      <w:pPr>
+        <w:pStyle w:val="ListParagraph"/>
+        <w:ind w:left="1080"/>
+      </w:pPr>
+      <w:r>
+        <w:t>Khách hàng khi gửi hàng sẽ có 1 mã vận chuyển. khách hàng có thể dùng mã đấy vào trang thông tin đơn hàng để tra cứu hàng của mình đã vận chuyển đến đâu.</w:t>
+      </w:r>
+    </w:p>
+    <w:p>
+      <w:pPr>
+        <w:pStyle w:val="ListParagraph"/>
+        <w:ind w:left="1080"/>
+      </w:pPr>
+    </w:p>
+    <w:p>
+      <w:pPr>
+        <w:pStyle w:val="ListParagraph"/>
+        <w:numPr>
+          <w:ilvl w:val="0"/>
           <w:numId w:val="1"/>
         </w:numPr>
       </w:pPr>
       <w:r>
         <w:t>Quy trình nghiệp vụ hệ thống</w:t>
       </w:r>
+    </w:p>
+    <w:p>
+      <w:pPr>
+        <w:pStyle w:val="ListParagraph"/>
+      </w:pPr>
+      <w:bookmarkStart w:id="0" w:name="_GoBack"/>
+      <w:bookmarkEnd w:id="0"/>
     </w:p>
     <w:p>
       <w:pPr>
@@ -517,6 +799,95 @@
     </w:lvl>
   </w:abstractNum>
   <w:abstractNum w:abstractNumId="1">
+    <w:nsid w:val="5FCD0123"/>
+    <w:multiLevelType w:val="hybridMultilevel"/>
+    <w:tmpl w:val="ED20A372"/>
+    <w:lvl w:ilvl="0" w:tplc="CB307A00">
+      <w:start w:val="1"/>
+      <w:numFmt w:val="lowerLetter"/>
+      <w:lvlText w:val="%1."/>
+      <w:lvlJc w:val="left"/>
+      <w:pPr>
+        <w:ind w:left="1080" w:hanging="360"/>
+      </w:pPr>
+      <w:rPr>
+        <w:rFonts w:hint="default"/>
+      </w:rPr>
+    </w:lvl>
+    <w:lvl w:ilvl="1" w:tplc="04090019" w:tentative="1">
+      <w:start w:val="1"/>
+      <w:numFmt w:val="lowerLetter"/>
+      <w:lvlText w:val="%2."/>
+      <w:lvlJc w:val="left"/>
+      <w:pPr>
+        <w:ind w:left="1800" w:hanging="360"/>
+      </w:pPr>
+    </w:lvl>
+    <w:lvl w:ilvl="2" w:tplc="0409001B" w:tentative="1">
+      <w:start w:val="1"/>
+      <w:numFmt w:val="lowerRoman"/>
+      <w:lvlText w:val="%3."/>
+      <w:lvlJc w:val="right"/>
+      <w:pPr>
+        <w:ind w:left="2520" w:hanging="180"/>
+      </w:pPr>
+    </w:lvl>
+    <w:lvl w:ilvl="3" w:tplc="0409000F" w:tentative="1">
+      <w:start w:val="1"/>
+      <w:numFmt w:val="decimal"/>
+      <w:lvlText w:val="%4."/>
+      <w:lvlJc w:val="left"/>
+      <w:pPr>
+        <w:ind w:left="3240" w:hanging="360"/>
+      </w:pPr>
+    </w:lvl>
+    <w:lvl w:ilvl="4" w:tplc="04090019" w:tentative="1">
+      <w:start w:val="1"/>
+      <w:numFmt w:val="lowerLetter"/>
+      <w:lvlText w:val="%5."/>
+      <w:lvlJc w:val="left"/>
+      <w:pPr>
+        <w:ind w:left="3960" w:hanging="360"/>
+      </w:pPr>
+    </w:lvl>
+    <w:lvl w:ilvl="5" w:tplc="0409001B" w:tentative="1">
+      <w:start w:val="1"/>
+      <w:numFmt w:val="lowerRoman"/>
+      <w:lvlText w:val="%6."/>
+      <w:lvlJc w:val="right"/>
+      <w:pPr>
+        <w:ind w:left="4680" w:hanging="180"/>
+      </w:pPr>
+    </w:lvl>
+    <w:lvl w:ilvl="6" w:tplc="0409000F" w:tentative="1">
+      <w:start w:val="1"/>
+      <w:numFmt w:val="decimal"/>
+      <w:lvlText w:val="%7."/>
+      <w:lvlJc w:val="left"/>
+      <w:pPr>
+        <w:ind w:left="5400" w:hanging="360"/>
+      </w:pPr>
+    </w:lvl>
+    <w:lvl w:ilvl="7" w:tplc="04090019" w:tentative="1">
+      <w:start w:val="1"/>
+      <w:numFmt w:val="lowerLetter"/>
+      <w:lvlText w:val="%8."/>
+      <w:lvlJc w:val="left"/>
+      <w:pPr>
+        <w:ind w:left="6120" w:hanging="360"/>
+      </w:pPr>
+    </w:lvl>
+    <w:lvl w:ilvl="8" w:tplc="0409001B" w:tentative="1">
+      <w:start w:val="1"/>
+      <w:numFmt w:val="lowerRoman"/>
+      <w:lvlText w:val="%9."/>
+      <w:lvlJc w:val="right"/>
+      <w:pPr>
+        <w:ind w:left="6840" w:hanging="180"/>
+      </w:pPr>
+    </w:lvl>
+  </w:abstractNum>
+  <w:abstractNum w:abstractNumId="2">
     <w:nsid w:val="73735FF9"/>
     <w:multiLevelType w:val="hybridMultilevel"/>
     <w:tmpl w:val="68BEE1B6"/>
@@ -629,7 +1000,7 @@
       </w:rPr>
     </w:lvl>
   </w:abstractNum>
-  <w:abstractNum w:abstractNumId="2">
+  <w:abstractNum w:abstractNumId="3">
     <w:nsid w:val="7D4C1FED"/>
     <w:multiLevelType w:val="hybridMultilevel"/>
     <w:tmpl w:val="A2EA9AE2"/>
@@ -719,12 +1090,15 @@
     </w:lvl>
   </w:abstractNum>
   <w:num w:numId="1">
-    <w:abstractNumId w:val="2"/>
+    <w:abstractNumId w:val="3"/>
   </w:num>
   <w:num w:numId="2">
     <w:abstractNumId w:val="0"/>
   </w:num>
   <w:num w:numId="3">
+    <w:abstractNumId w:val="2"/>
+  </w:num>
+  <w:num w:numId="4">
     <w:abstractNumId w:val="1"/>
   </w:num>
 </w:numbering>

</xml_diff>